<commit_message>
updated files for clarity
</commit_message>
<xml_diff>
--- a/Project Planning.docx
+++ b/Project Planning.docx
@@ -114,7 +114,13 @@
     </w:p>
     <w:p>
       <w:r>
-        <w:t>Interesting external data to join:</w:t>
+        <w:t xml:space="preserve">Interesting </w:t>
+      </w:r>
+      <w:r>
+        <w:t xml:space="preserve">potential </w:t>
+      </w:r>
+      <w:r>
+        <w:t>external data to join:</w:t>
       </w:r>
     </w:p>
     <w:p>
@@ -201,11 +207,6 @@
       </w:r>
       <w:r>
         <w:t>al blooms…? (like if there was a red tide or not at the time)</w:t>
-      </w:r>
-    </w:p>
-    <w:p>
-      <w:r>
-        <w:t>Goal:</w:t>
       </w:r>
     </w:p>
     <w:p>
@@ -230,7 +231,14 @@
           <w:b/>
           <w:bCs/>
         </w:rPr>
-        <w:t>NEED A MORE SOLID GOAL. PREDICTIVE MODEL OF CATCH BASED ON NUM ANGLERS, TRIP TYPE, OCEANIC CONDITIONS PERHAPS?</w:t>
+        <w:t>MODEL OF CATCH BASED ON NUM ANGLERS, TRIP TYPE, OCEANIC CONDITIONS</w:t>
+      </w:r>
+      <w:r>
+        <w:rPr>
+          <w:b/>
+          <w:bCs/>
+        </w:rPr>
+        <w:t>?</w:t>
       </w:r>
     </w:p>
     <w:p>
@@ -349,88 +357,6 @@
       <w:pPr>
         <w:pStyle w:val="ListParagraph"/>
         <w:numPr>
-          <w:ilvl w:val="2"/>
-          <w:numId w:val="4"/>
-        </w:numPr>
-      </w:pPr>
-      <w:r>
-        <w:t>2019 no scores:</w:t>
-      </w:r>
-    </w:p>
-    <w:p>
-      <w:pPr>
-        <w:pStyle w:val="ListParagraph"/>
-        <w:numPr>
-          <w:ilvl w:val="3"/>
-          <w:numId w:val="4"/>
-        </w:numPr>
-      </w:pPr>
-      <w:r>
-        <w:t>1/14</w:t>
-      </w:r>
-    </w:p>
-    <w:p>
-      <w:pPr>
-        <w:pStyle w:val="ListParagraph"/>
-        <w:numPr>
-          <w:ilvl w:val="3"/>
-          <w:numId w:val="4"/>
-        </w:numPr>
-      </w:pPr>
-      <w:r>
-        <w:lastRenderedPageBreak/>
-        <w:t>2/2</w:t>
-      </w:r>
-    </w:p>
-    <w:p>
-      <w:pPr>
-        <w:pStyle w:val="ListParagraph"/>
-        <w:numPr>
-          <w:ilvl w:val="3"/>
-          <w:numId w:val="4"/>
-        </w:numPr>
-      </w:pPr>
-      <w:r>
-        <w:t>2/5</w:t>
-      </w:r>
-    </w:p>
-    <w:p>
-      <w:pPr>
-        <w:pStyle w:val="ListParagraph"/>
-        <w:numPr>
-          <w:ilvl w:val="3"/>
-          <w:numId w:val="4"/>
-        </w:numPr>
-      </w:pPr>
-      <w:r>
-        <w:t>2/13</w:t>
-      </w:r>
-    </w:p>
-    <w:p>
-      <w:pPr>
-        <w:pStyle w:val="ListParagraph"/>
-        <w:numPr>
-          <w:ilvl w:val="3"/>
-          <w:numId w:val="4"/>
-        </w:numPr>
-      </w:pPr>
-      <w:r>
-        <w:t>2/14</w:t>
-      </w:r>
-    </w:p>
-    <w:p>
-      <w:pPr>
-        <w:pStyle w:val="ListParagraph"/>
-        <w:numPr>
-          <w:ilvl w:val="3"/>
-          <w:numId w:val="4"/>
-        </w:numPr>
-      </w:pPr>
-    </w:p>
-    <w:p>
-      <w:pPr>
-        <w:pStyle w:val="ListParagraph"/>
-        <w:numPr>
           <w:ilvl w:val="0"/>
           <w:numId w:val="4"/>
         </w:numPr>
@@ -450,35 +376,7 @@
     <w:p>
       <w:pPr>
         <w:pStyle w:val="ListParagraph"/>
-        <w:numPr>
-          <w:ilvl w:val="0"/>
-          <w:numId w:val="4"/>
-        </w:numPr>
-        <w:ind w:left="0" w:firstLine="360"/>
-      </w:pPr>
-    </w:p>
-    <w:p>
-      <w:pPr>
-        <w:rPr>
-          <w:b/>
-          <w:bCs/>
-        </w:rPr>
-      </w:pPr>
-    </w:p>
-    <w:p>
-      <w:pPr>
-        <w:rPr>
-          <w:b/>
-          <w:bCs/>
-        </w:rPr>
-      </w:pPr>
-      <w:r>
-        <w:rPr>
-          <w:b/>
-          <w:bCs/>
-        </w:rPr>
-        <w:br w:type="page"/>
-      </w:r>
+      </w:pPr>
     </w:p>
     <w:p>
       <w:r>
@@ -643,15 +541,6 @@
       <w:r>
         <w:t>Scrape state or federal regulations that open/close access to recreational and commercial fishing (maybe can find on federal/state registrar?)</w:t>
       </w:r>
-    </w:p>
-    <w:p>
-      <w:pPr>
-        <w:pStyle w:val="ListParagraph"/>
-        <w:numPr>
-          <w:ilvl w:val="0"/>
-          <w:numId w:val="3"/>
-        </w:numPr>
-      </w:pPr>
     </w:p>
     <w:sectPr>
       <w:pgSz w:w="12240" w:h="15840"/>

</xml_diff>